<commit_message>
A week before T2
</commit_message>
<xml_diff>
--- a/CBES Lab-2.docx
+++ b/CBES Lab-2.docx
@@ -4,23 +4,20 @@
   <w:body>
     <w:p>
       <w:pPr>
-        <w:jc w:val="center"/>
-        <w:rPr>
-          <w:rFonts w:cs="Segoe UI"/>
-          <w:b/>
+        <w:rPr>
+          <w:rFonts w:ascii="Arial" w:hAnsi="Arial" w:cs="Arial"/>
           <w:color w:val="000000"/>
-          <w:sz w:val="36"/>
-          <w:szCs w:val="36"/>
+          <w:sz w:val="24"/>
+          <w:szCs w:val="24"/>
           <w:shd w:val="clear" w:color="auto" w:fill="FFFFFF"/>
         </w:rPr>
       </w:pPr>
       <w:r>
         <w:rPr>
-          <w:rFonts w:cs="Segoe UI"/>
-          <w:b/>
+          <w:rFonts w:ascii="Arial" w:hAnsi="Arial" w:cs="Arial"/>
           <w:color w:val="000000"/>
-          <w:sz w:val="36"/>
-          <w:szCs w:val="36"/>
+          <w:sz w:val="24"/>
+          <w:szCs w:val="24"/>
           <w:shd w:val="clear" w:color="auto" w:fill="FFFFFF"/>
         </w:rPr>
         <w:t>CBES Lab</w:t>
@@ -28,23 +25,20 @@
     </w:p>
     <w:p>
       <w:pPr>
-        <w:jc w:val="center"/>
-        <w:rPr>
-          <w:rFonts w:cs="Segoe UI"/>
+        <w:rPr>
+          <w:rFonts w:ascii="Arial" w:hAnsi="Arial" w:cs="Arial"/>
           <w:color w:val="000000"/>
-          <w:sz w:val="36"/>
-          <w:szCs w:val="36"/>
-          <w:u w:val="single"/>
+          <w:sz w:val="24"/>
+          <w:szCs w:val="24"/>
           <w:shd w:val="clear" w:color="auto" w:fill="FFFFFF"/>
         </w:rPr>
       </w:pPr>
       <w:r>
         <w:rPr>
-          <w:rFonts w:cs="Segoe UI"/>
+          <w:rFonts w:ascii="Arial" w:hAnsi="Arial" w:cs="Arial"/>
           <w:color w:val="000000"/>
-          <w:sz w:val="36"/>
-          <w:szCs w:val="36"/>
-          <w:u w:val="single"/>
+          <w:sz w:val="24"/>
+          <w:szCs w:val="24"/>
           <w:shd w:val="clear" w:color="auto" w:fill="FFFFFF"/>
         </w:rPr>
         <w:t>Tute-3</w:t>
@@ -53,7 +47,7 @@
     <w:p>
       <w:pPr>
         <w:rPr>
-          <w:rFonts w:cs="Segoe UI"/>
+          <w:rFonts w:ascii="Arial" w:hAnsi="Arial" w:cs="Arial"/>
           <w:color w:val="000000"/>
           <w:sz w:val="24"/>
           <w:szCs w:val="24"/>
@@ -64,112 +58,36 @@
     <w:p>
       <w:pPr>
         <w:rPr>
-          <w:rFonts w:cs="Segoe UI"/>
+          <w:rFonts w:ascii="Arial" w:hAnsi="Arial" w:cs="Arial"/>
           <w:color w:val="000000"/>
-          <w:sz w:val="28"/>
-          <w:szCs w:val="28"/>
+          <w:sz w:val="24"/>
+          <w:szCs w:val="24"/>
           <w:shd w:val="clear" w:color="auto" w:fill="FFFFFF"/>
         </w:rPr>
       </w:pPr>
       <w:r>
         <w:rPr>
-          <w:rFonts w:cs="Segoe UI"/>
+          <w:rFonts w:ascii="Arial" w:hAnsi="Arial" w:cs="Arial"/>
           <w:color w:val="000000"/>
-          <w:sz w:val="28"/>
-          <w:szCs w:val="28"/>
+          <w:sz w:val="24"/>
+          <w:szCs w:val="24"/>
           <w:shd w:val="clear" w:color="auto" w:fill="FFFFFF"/>
         </w:rPr>
-        <w:t>Teghdeep Kapoor</w:t>
-      </w:r>
-    </w:p>
-    <w:p>
-      <w:pPr>
-        <w:rPr>
-          <w:rFonts w:cs="Segoe UI"/>
-          <w:color w:val="000000"/>
-          <w:sz w:val="28"/>
-          <w:szCs w:val="28"/>
+        <w:t xml:space="preserve">Q1. </w:t>
+      </w:r>
+    </w:p>
+    <w:p>
+      <w:pPr>
+        <w:rPr>
+          <w:rFonts w:ascii="Arial" w:hAnsi="Arial" w:cs="Arial"/>
+          <w:sz w:val="24"/>
+          <w:szCs w:val="24"/>
           <w:shd w:val="clear" w:color="auto" w:fill="FFFFFF"/>
         </w:rPr>
       </w:pPr>
       <w:r>
         <w:rPr>
-          <w:rFonts w:cs="Segoe UI"/>
-          <w:color w:val="000000"/>
-          <w:sz w:val="28"/>
-          <w:szCs w:val="28"/>
-          <w:shd w:val="clear" w:color="auto" w:fill="FFFFFF"/>
-        </w:rPr>
-        <w:t>18104050</w:t>
-      </w:r>
-    </w:p>
-    <w:p>
-      <w:pPr>
-        <w:rPr>
-          <w:rFonts w:cs="Segoe UI"/>
-          <w:color w:val="000000"/>
-          <w:sz w:val="28"/>
-          <w:szCs w:val="28"/>
-          <w:shd w:val="clear" w:color="auto" w:fill="FFFFFF"/>
-        </w:rPr>
-      </w:pPr>
-      <w:r>
-        <w:rPr>
-          <w:rFonts w:cs="Segoe UI"/>
-          <w:color w:val="000000"/>
-          <w:sz w:val="28"/>
-          <w:szCs w:val="28"/>
-          <w:shd w:val="clear" w:color="auto" w:fill="FFFFFF"/>
-        </w:rPr>
-        <w:t>B12</w:t>
-      </w:r>
-    </w:p>
-    <w:p>
-      <w:pPr>
-        <w:rPr>
-          <w:rFonts w:cs="Segoe UI"/>
-          <w:color w:val="000000"/>
-          <w:sz w:val="28"/>
-          <w:szCs w:val="28"/>
-          <w:shd w:val="clear" w:color="auto" w:fill="FFFFFF"/>
-        </w:rPr>
-      </w:pPr>
-    </w:p>
-    <w:p>
-      <w:pPr>
-        <w:rPr>
-          <w:rFonts w:cs="Segoe UI"/>
-          <w:b/>
-          <w:color w:val="000000"/>
-          <w:sz w:val="24"/>
-          <w:szCs w:val="24"/>
-          <w:shd w:val="clear" w:color="auto" w:fill="FFFFFF"/>
-        </w:rPr>
-      </w:pPr>
-      <w:r>
-        <w:rPr>
-          <w:rFonts w:cs="Segoe UI"/>
-          <w:b/>
-          <w:color w:val="000000"/>
-          <w:sz w:val="24"/>
-          <w:szCs w:val="24"/>
-          <w:shd w:val="clear" w:color="auto" w:fill="FFFFFF"/>
-        </w:rPr>
-        <w:t xml:space="preserve">Q1. </w:t>
-      </w:r>
-    </w:p>
-    <w:p>
-      <w:pPr>
-        <w:rPr>
-          <w:rFonts w:cs="Segoe UI"/>
-          <w:sz w:val="24"/>
-          <w:szCs w:val="24"/>
-          <w:shd w:val="clear" w:color="auto" w:fill="FFFFFF"/>
-        </w:rPr>
-      </w:pPr>
-      <w:r>
-        <w:rPr>
-          <w:rFonts w:cs="Segoe UI"/>
+          <w:rFonts w:ascii="Arial" w:hAnsi="Arial" w:cs="Arial"/>
           <w:sz w:val="24"/>
           <w:szCs w:val="24"/>
           <w:shd w:val="clear" w:color="auto" w:fill="FFFFFF"/>
@@ -180,7 +98,7 @@
         <w:r>
           <w:rPr>
             <w:rStyle w:val="Hyperlink"/>
-            <w:rFonts w:cs="Segoe UI"/>
+            <w:rFonts w:ascii="Arial" w:hAnsi="Arial" w:cs="Arial"/>
             <w:color w:val="auto"/>
             <w:sz w:val="24"/>
             <w:szCs w:val="24"/>
@@ -192,7 +110,7 @@
       </w:hyperlink>
       <w:r>
         <w:rPr>
-          <w:rFonts w:cs="Segoe UI"/>
+          <w:rFonts w:ascii="Arial" w:hAnsi="Arial" w:cs="Arial"/>
           <w:sz w:val="24"/>
           <w:szCs w:val="24"/>
           <w:shd w:val="clear" w:color="auto" w:fill="FFFFFF"/>
@@ -206,19 +124,19 @@
         <w:shd w:val="clear" w:color="auto" w:fill="FFFFFF"/>
         <w:spacing w:before="0" w:beforeAutospacing="0" w:after="0" w:afterAutospacing="0"/>
         <w:rPr>
-          <w:rFonts w:asciiTheme="minorHAnsi" w:hAnsiTheme="minorHAnsi" w:cs="Segoe UI"/>
-        </w:rPr>
-      </w:pPr>
-      <w:r>
-        <w:rPr>
-          <w:rFonts w:asciiTheme="minorHAnsi" w:hAnsiTheme="minorHAnsi" w:cs="Segoe UI"/>
+          <w:rFonts w:ascii="Arial" w:hAnsi="Arial" w:cs="Arial"/>
+        </w:rPr>
+      </w:pPr>
+      <w:r>
+        <w:rPr>
+          <w:rFonts w:ascii="Arial" w:hAnsi="Arial" w:cs="Arial"/>
         </w:rPr>
         <w:t>In this example, the anonymous function has no name between the </w:t>
       </w:r>
       <w:r>
         <w:rPr>
           <w:rStyle w:val="HTMLCode"/>
-          <w:rFonts w:asciiTheme="minorHAnsi" w:hAnsiTheme="minorHAnsi"/>
+          <w:rFonts w:ascii="Arial" w:hAnsi="Arial" w:cs="Arial"/>
           <w:sz w:val="24"/>
           <w:szCs w:val="24"/>
           <w:bdr w:val="none" w:sz="0" w:space="0" w:color="auto" w:frame="1"/>
@@ -228,14 +146,14 @@
       </w:r>
       <w:r>
         <w:rPr>
-          <w:rFonts w:asciiTheme="minorHAnsi" w:hAnsiTheme="minorHAnsi" w:cs="Segoe UI"/>
+          <w:rFonts w:ascii="Arial" w:hAnsi="Arial" w:cs="Arial"/>
         </w:rPr>
         <w:t> keyword and parentheses </w:t>
       </w:r>
       <w:r>
         <w:rPr>
           <w:rStyle w:val="HTMLCode"/>
-          <w:rFonts w:asciiTheme="minorHAnsi" w:hAnsiTheme="minorHAnsi"/>
+          <w:rFonts w:ascii="Arial" w:hAnsi="Arial" w:cs="Arial"/>
           <w:sz w:val="24"/>
           <w:szCs w:val="24"/>
           <w:bdr w:val="none" w:sz="0" w:space="0" w:color="auto" w:frame="1"/>
@@ -245,7 +163,7 @@
       </w:r>
       <w:r>
         <w:rPr>
-          <w:rFonts w:asciiTheme="minorHAnsi" w:hAnsiTheme="minorHAnsi" w:cs="Segoe UI"/>
+          <w:rFonts w:ascii="Arial" w:hAnsi="Arial" w:cs="Arial"/>
         </w:rPr>
         <w:t>.</w:t>
       </w:r>
@@ -256,19 +174,19 @@
         <w:shd w:val="clear" w:color="auto" w:fill="FFFFFF"/>
         <w:spacing w:before="0" w:beforeAutospacing="0" w:after="0" w:afterAutospacing="0"/>
         <w:rPr>
-          <w:rFonts w:asciiTheme="minorHAnsi" w:hAnsiTheme="minorHAnsi" w:cs="Segoe UI"/>
-        </w:rPr>
-      </w:pPr>
-      <w:r>
-        <w:rPr>
-          <w:rFonts w:asciiTheme="minorHAnsi" w:hAnsiTheme="minorHAnsi" w:cs="Segoe UI"/>
+          <w:rFonts w:ascii="Arial" w:hAnsi="Arial" w:cs="Arial"/>
+        </w:rPr>
+      </w:pPr>
+      <w:r>
+        <w:rPr>
+          <w:rFonts w:ascii="Arial" w:hAnsi="Arial" w:cs="Arial"/>
         </w:rPr>
         <w:t>Because we need to call the anonymous function later, we assign the function to the </w:t>
       </w:r>
       <w:r>
         <w:rPr>
           <w:rStyle w:val="HTMLCode"/>
-          <w:rFonts w:asciiTheme="minorHAnsi" w:hAnsiTheme="minorHAnsi"/>
+          <w:rFonts w:ascii="Arial" w:hAnsi="Arial" w:cs="Arial"/>
           <w:sz w:val="24"/>
           <w:szCs w:val="24"/>
           <w:bdr w:val="none" w:sz="0" w:space="0" w:color="auto" w:frame="1"/>
@@ -278,7 +196,7 @@
       </w:r>
       <w:r>
         <w:rPr>
-          <w:rFonts w:asciiTheme="minorHAnsi" w:hAnsiTheme="minorHAnsi" w:cs="Segoe UI"/>
+          <w:rFonts w:ascii="Arial" w:hAnsi="Arial" w:cs="Arial"/>
         </w:rPr>
         <w:t> variable.</w:t>
       </w:r>
@@ -289,20 +207,21 @@
         <w:shd w:val="clear" w:color="auto" w:fill="FFFFFF"/>
         <w:spacing w:before="0" w:beforeAutospacing="0" w:after="0" w:afterAutospacing="0"/>
         <w:rPr>
-          <w:rFonts w:asciiTheme="minorHAnsi" w:hAnsiTheme="minorHAnsi" w:cs="Segoe UI"/>
-        </w:rPr>
-      </w:pPr>
-    </w:p>
-    <w:p>
-      <w:pPr>
-        <w:jc w:val="center"/>
-        <w:rPr>
-          <w:sz w:val="24"/>
-          <w:szCs w:val="24"/>
-        </w:rPr>
-      </w:pPr>
-      <w:r>
-        <w:rPr>
+          <w:rFonts w:ascii="Arial" w:hAnsi="Arial" w:cs="Arial"/>
+        </w:rPr>
+      </w:pPr>
+    </w:p>
+    <w:p>
+      <w:pPr>
+        <w:rPr>
+          <w:rFonts w:ascii="Arial" w:hAnsi="Arial" w:cs="Arial"/>
+          <w:sz w:val="24"/>
+          <w:szCs w:val="24"/>
+        </w:rPr>
+      </w:pPr>
+      <w:r>
+        <w:rPr>
+          <w:rFonts w:ascii="Arial" w:hAnsi="Arial" w:cs="Arial"/>
           <w:noProof/>
           <w:sz w:val="24"/>
           <w:szCs w:val="24"/>
@@ -354,43 +273,46 @@
     <w:p>
       <w:pPr>
         <w:rPr>
-          <w:b/>
-          <w:sz w:val="24"/>
-          <w:szCs w:val="24"/>
-        </w:rPr>
-      </w:pPr>
-      <w:r>
-        <w:rPr>
-          <w:b/>
+          <w:rFonts w:ascii="Arial" w:hAnsi="Arial" w:cs="Arial"/>
+          <w:sz w:val="24"/>
+          <w:szCs w:val="24"/>
+        </w:rPr>
+      </w:pPr>
+      <w:r>
+        <w:rPr>
+          <w:rFonts w:ascii="Arial" w:hAnsi="Arial" w:cs="Arial"/>
+          <w:sz w:val="24"/>
+          <w:szCs w:val="24"/>
+        </w:rPr>
+        <w:t>Q2.</w:t>
+      </w:r>
+    </w:p>
+    <w:p>
+      <w:pPr>
+        <w:rPr>
+          <w:rFonts w:ascii="Arial" w:hAnsi="Arial" w:cs="Arial"/>
+          <w:noProof/>
+          <w:sz w:val="24"/>
+          <w:szCs w:val="24"/>
+        </w:rPr>
+      </w:pPr>
+    </w:p>
+    <w:p>
+      <w:pPr>
+        <w:rPr>
+          <w:rFonts w:ascii="Arial" w:hAnsi="Arial" w:cs="Arial"/>
+          <w:sz w:val="24"/>
+          <w:szCs w:val="24"/>
+        </w:rPr>
+      </w:pPr>
+      <w:r>
+        <w:rPr>
+          <w:rFonts w:ascii="Arial" w:hAnsi="Arial" w:cs="Arial"/>
+          <w:noProof/>
           <w:sz w:val="24"/>
           <w:szCs w:val="24"/>
         </w:rPr>
         <w:lastRenderedPageBreak/>
-        <w:t>Q2.</w:t>
-      </w:r>
-    </w:p>
-    <w:p>
-      <w:pPr>
-        <w:rPr>
-          <w:noProof/>
-          <w:sz w:val="24"/>
-          <w:szCs w:val="24"/>
-        </w:rPr>
-      </w:pPr>
-    </w:p>
-    <w:p>
-      <w:pPr>
-        <w:rPr>
-          <w:sz w:val="24"/>
-          <w:szCs w:val="24"/>
-        </w:rPr>
-      </w:pPr>
-      <w:r>
-        <w:rPr>
-          <w:noProof/>
-          <w:sz w:val="24"/>
-          <w:szCs w:val="24"/>
-        </w:rPr>
         <w:drawing>
           <wp:inline distT="0" distB="0" distL="0" distR="0" wp14:anchorId="2D33E281" wp14:editId="097D5A0B">
             <wp:extent cx="5451894" cy="3522717"/>
@@ -438,13 +360,17 @@
     <w:p>
       <w:pPr>
         <w:rPr>
-          <w:sz w:val="24"/>
-          <w:szCs w:val="24"/>
-        </w:rPr>
-      </w:pPr>
-      <w:r>
-        <w:rPr>
+          <w:rFonts w:ascii="Arial" w:hAnsi="Arial" w:cs="Arial"/>
+          <w:sz w:val="24"/>
+          <w:szCs w:val="24"/>
+        </w:rPr>
+      </w:pPr>
+      <w:r>
+        <w:rPr>
+          <w:rFonts w:ascii="Arial" w:hAnsi="Arial" w:cs="Arial"/>
           <w:noProof/>
+          <w:sz w:val="24"/>
+          <w:szCs w:val="24"/>
         </w:rPr>
         <w:drawing>
           <wp:inline distT="0" distB="0" distL="0" distR="0" wp14:anchorId="08BAF71D" wp14:editId="55BD2A7A">
@@ -493,44 +419,49 @@
     <w:p>
       <w:pPr>
         <w:rPr>
-          <w:sz w:val="24"/>
-          <w:szCs w:val="24"/>
-        </w:rPr>
-      </w:pPr>
-    </w:p>
-    <w:p>
-      <w:pPr>
-        <w:rPr>
-          <w:sz w:val="24"/>
-          <w:szCs w:val="24"/>
-        </w:rPr>
-      </w:pPr>
-    </w:p>
-    <w:p>
-      <w:pPr>
-        <w:rPr>
-          <w:sz w:val="24"/>
-          <w:szCs w:val="24"/>
-        </w:rPr>
-      </w:pPr>
-      <w:r>
-        <w:rPr>
-          <w:sz w:val="24"/>
-          <w:szCs w:val="24"/>
-        </w:rPr>
-        <w:lastRenderedPageBreak/>
+          <w:rFonts w:ascii="Arial" w:hAnsi="Arial" w:cs="Arial"/>
+          <w:sz w:val="24"/>
+          <w:szCs w:val="24"/>
+        </w:rPr>
+      </w:pPr>
+    </w:p>
+    <w:p>
+      <w:pPr>
+        <w:rPr>
+          <w:rFonts w:ascii="Arial" w:hAnsi="Arial" w:cs="Arial"/>
+          <w:sz w:val="24"/>
+          <w:szCs w:val="24"/>
+        </w:rPr>
+      </w:pPr>
+    </w:p>
+    <w:p>
+      <w:pPr>
+        <w:rPr>
+          <w:rFonts w:ascii="Arial" w:hAnsi="Arial" w:cs="Arial"/>
+          <w:sz w:val="24"/>
+          <w:szCs w:val="24"/>
+        </w:rPr>
+      </w:pPr>
+      <w:r>
+        <w:rPr>
+          <w:rFonts w:ascii="Arial" w:hAnsi="Arial" w:cs="Arial"/>
+          <w:sz w:val="24"/>
+          <w:szCs w:val="24"/>
+        </w:rPr>
         <w:t>Q3.</w:t>
       </w:r>
     </w:p>
     <w:p>
       <w:pPr>
         <w:rPr>
-          <w:sz w:val="24"/>
-          <w:szCs w:val="24"/>
-        </w:rPr>
-      </w:pPr>
-      <w:r>
-        <w:rPr>
+          <w:rFonts w:ascii="Arial" w:hAnsi="Arial" w:cs="Arial"/>
+          <w:sz w:val="24"/>
+          <w:szCs w:val="24"/>
+        </w:rPr>
+      </w:pPr>
+      <w:r>
+        <w:rPr>
+          <w:rFonts w:ascii="Arial" w:hAnsi="Arial" w:cs="Arial"/>
           <w:sz w:val="24"/>
           <w:szCs w:val="24"/>
         </w:rPr>
@@ -542,42 +473,43 @@
         <w:shd w:val="clear" w:color="auto" w:fill="282A36"/>
         <w:spacing w:after="0" w:line="285" w:lineRule="atLeast"/>
         <w:rPr>
-          <w:rFonts w:ascii="Consolas" w:eastAsia="Times New Roman" w:hAnsi="Consolas" w:cs="Consolas"/>
-          <w:color w:val="F8F8F2"/>
-          <w:sz w:val="21"/>
-          <w:szCs w:val="21"/>
+          <w:rFonts w:ascii="Arial" w:eastAsia="Times New Roman" w:hAnsi="Arial" w:cs="Arial"/>
+          <w:color w:val="F8F8F2"/>
+          <w:sz w:val="24"/>
+          <w:szCs w:val="24"/>
         </w:rPr>
       </w:pPr>
       <w:proofErr w:type="spellStart"/>
       <w:proofErr w:type="gramStart"/>
       <w:r>
         <w:rPr>
-          <w:rFonts w:ascii="Consolas" w:eastAsia="Times New Roman" w:hAnsi="Consolas" w:cs="Consolas"/>
+          <w:rFonts w:ascii="Arial" w:eastAsia="Times New Roman" w:hAnsi="Arial" w:cs="Arial"/>
           <w:i/>
           <w:iCs/>
           <w:color w:val="8BE9FD"/>
-          <w:sz w:val="21"/>
-          <w:szCs w:val="21"/>
-        </w:rPr>
+          <w:sz w:val="24"/>
+          <w:szCs w:val="24"/>
+        </w:rPr>
+        <w:lastRenderedPageBreak/>
         <w:t>module</w:t>
       </w:r>
       <w:r>
         <w:rPr>
-          <w:rFonts w:ascii="Consolas" w:eastAsia="Times New Roman" w:hAnsi="Consolas" w:cs="Consolas"/>
-          <w:color w:val="F8F8F2"/>
-          <w:sz w:val="21"/>
-          <w:szCs w:val="21"/>
+          <w:rFonts w:ascii="Arial" w:eastAsia="Times New Roman" w:hAnsi="Arial" w:cs="Arial"/>
+          <w:color w:val="F8F8F2"/>
+          <w:sz w:val="24"/>
+          <w:szCs w:val="24"/>
         </w:rPr>
         <w:t>.</w:t>
       </w:r>
       <w:r>
         <w:rPr>
-          <w:rFonts w:ascii="Consolas" w:eastAsia="Times New Roman" w:hAnsi="Consolas" w:cs="Consolas"/>
+          <w:rFonts w:ascii="Arial" w:eastAsia="Times New Roman" w:hAnsi="Arial" w:cs="Arial"/>
           <w:i/>
           <w:iCs/>
           <w:color w:val="8BE9FD"/>
-          <w:sz w:val="21"/>
-          <w:szCs w:val="21"/>
+          <w:sz w:val="24"/>
+          <w:szCs w:val="24"/>
         </w:rPr>
         <w:t>exports</w:t>
       </w:r>
@@ -585,28 +517,28 @@
       <w:proofErr w:type="gramEnd"/>
       <w:r>
         <w:rPr>
-          <w:rFonts w:ascii="Consolas" w:eastAsia="Times New Roman" w:hAnsi="Consolas" w:cs="Consolas"/>
-          <w:color w:val="F8F8F2"/>
-          <w:sz w:val="21"/>
-          <w:szCs w:val="21"/>
+          <w:rFonts w:ascii="Arial" w:eastAsia="Times New Roman" w:hAnsi="Arial" w:cs="Arial"/>
+          <w:color w:val="F8F8F2"/>
+          <w:sz w:val="24"/>
+          <w:szCs w:val="24"/>
         </w:rPr>
         <w:t> </w:t>
       </w:r>
       <w:r>
         <w:rPr>
-          <w:rFonts w:ascii="Consolas" w:eastAsia="Times New Roman" w:hAnsi="Consolas" w:cs="Consolas"/>
+          <w:rFonts w:ascii="Arial" w:eastAsia="Times New Roman" w:hAnsi="Arial" w:cs="Arial"/>
           <w:color w:val="FF79C6"/>
-          <w:sz w:val="21"/>
-          <w:szCs w:val="21"/>
+          <w:sz w:val="24"/>
+          <w:szCs w:val="24"/>
         </w:rPr>
         <w:t>=</w:t>
       </w:r>
       <w:r>
         <w:rPr>
-          <w:rFonts w:ascii="Consolas" w:eastAsia="Times New Roman" w:hAnsi="Consolas" w:cs="Consolas"/>
-          <w:color w:val="F8F8F2"/>
-          <w:sz w:val="21"/>
-          <w:szCs w:val="21"/>
+          <w:rFonts w:ascii="Arial" w:eastAsia="Times New Roman" w:hAnsi="Arial" w:cs="Arial"/>
+          <w:color w:val="F8F8F2"/>
+          <w:sz w:val="24"/>
+          <w:szCs w:val="24"/>
         </w:rPr>
         <w:t> {</w:t>
       </w:r>
@@ -616,63 +548,63 @@
         <w:shd w:val="clear" w:color="auto" w:fill="282A36"/>
         <w:spacing w:after="0" w:line="285" w:lineRule="atLeast"/>
         <w:rPr>
-          <w:rFonts w:ascii="Consolas" w:eastAsia="Times New Roman" w:hAnsi="Consolas" w:cs="Consolas"/>
-          <w:color w:val="F8F8F2"/>
-          <w:sz w:val="21"/>
-          <w:szCs w:val="21"/>
-        </w:rPr>
-      </w:pPr>
-      <w:r>
-        <w:rPr>
-          <w:rFonts w:ascii="Consolas" w:eastAsia="Times New Roman" w:hAnsi="Consolas" w:cs="Consolas"/>
-          <w:color w:val="F8F8F2"/>
-          <w:sz w:val="21"/>
-          <w:szCs w:val="21"/>
+          <w:rFonts w:ascii="Arial" w:eastAsia="Times New Roman" w:hAnsi="Arial" w:cs="Arial"/>
+          <w:color w:val="F8F8F2"/>
+          <w:sz w:val="24"/>
+          <w:szCs w:val="24"/>
+        </w:rPr>
+      </w:pPr>
+      <w:r>
+        <w:rPr>
+          <w:rFonts w:ascii="Arial" w:eastAsia="Times New Roman" w:hAnsi="Arial" w:cs="Arial"/>
+          <w:color w:val="F8F8F2"/>
+          <w:sz w:val="24"/>
+          <w:szCs w:val="24"/>
         </w:rPr>
         <w:t>    </w:t>
       </w:r>
       <w:r>
         <w:rPr>
-          <w:rFonts w:ascii="Consolas" w:eastAsia="Times New Roman" w:hAnsi="Consolas" w:cs="Consolas"/>
+          <w:rFonts w:ascii="Arial" w:eastAsia="Times New Roman" w:hAnsi="Arial" w:cs="Arial"/>
           <w:color w:val="50FA7B"/>
-          <w:sz w:val="21"/>
-          <w:szCs w:val="21"/>
+          <w:sz w:val="24"/>
+          <w:szCs w:val="24"/>
         </w:rPr>
         <w:t>server</w:t>
       </w:r>
       <w:r>
         <w:rPr>
-          <w:rFonts w:ascii="Consolas" w:eastAsia="Times New Roman" w:hAnsi="Consolas" w:cs="Consolas"/>
+          <w:rFonts w:ascii="Arial" w:eastAsia="Times New Roman" w:hAnsi="Arial" w:cs="Arial"/>
           <w:color w:val="FF79C6"/>
-          <w:sz w:val="21"/>
-          <w:szCs w:val="21"/>
+          <w:sz w:val="24"/>
+          <w:szCs w:val="24"/>
         </w:rPr>
         <w:t>:</w:t>
       </w:r>
       <w:r>
         <w:rPr>
-          <w:rFonts w:ascii="Consolas" w:eastAsia="Times New Roman" w:hAnsi="Consolas" w:cs="Consolas"/>
-          <w:color w:val="F8F8F2"/>
-          <w:sz w:val="21"/>
-          <w:szCs w:val="21"/>
+          <w:rFonts w:ascii="Arial" w:eastAsia="Times New Roman" w:hAnsi="Arial" w:cs="Arial"/>
+          <w:color w:val="F8F8F2"/>
+          <w:sz w:val="24"/>
+          <w:szCs w:val="24"/>
         </w:rPr>
         <w:t> </w:t>
       </w:r>
       <w:r>
         <w:rPr>
-          <w:rFonts w:ascii="Consolas" w:eastAsia="Times New Roman" w:hAnsi="Consolas" w:cs="Consolas"/>
+          <w:rFonts w:ascii="Arial" w:eastAsia="Times New Roman" w:hAnsi="Arial" w:cs="Arial"/>
           <w:color w:val="FF79C6"/>
-          <w:sz w:val="21"/>
-          <w:szCs w:val="21"/>
+          <w:sz w:val="24"/>
+          <w:szCs w:val="24"/>
         </w:rPr>
         <w:t>function</w:t>
       </w:r>
       <w:r>
         <w:rPr>
-          <w:rFonts w:ascii="Consolas" w:eastAsia="Times New Roman" w:hAnsi="Consolas" w:cs="Consolas"/>
-          <w:color w:val="F8F8F2"/>
-          <w:sz w:val="21"/>
-          <w:szCs w:val="21"/>
+          <w:rFonts w:ascii="Arial" w:eastAsia="Times New Roman" w:hAnsi="Arial" w:cs="Arial"/>
+          <w:color w:val="F8F8F2"/>
+          <w:sz w:val="24"/>
+          <w:szCs w:val="24"/>
         </w:rPr>
         <w:t>(</w:t>
       </w:r>
@@ -680,32 +612,32 @@
       <w:proofErr w:type="gramStart"/>
       <w:r>
         <w:rPr>
-          <w:rFonts w:ascii="Consolas" w:eastAsia="Times New Roman" w:hAnsi="Consolas" w:cs="Consolas"/>
+          <w:rFonts w:ascii="Arial" w:eastAsia="Times New Roman" w:hAnsi="Arial" w:cs="Arial"/>
           <w:i/>
           <w:iCs/>
           <w:color w:val="FFB86C"/>
-          <w:sz w:val="21"/>
-          <w:szCs w:val="21"/>
+          <w:sz w:val="24"/>
+          <w:szCs w:val="24"/>
         </w:rPr>
         <w:t>req</w:t>
       </w:r>
       <w:r>
         <w:rPr>
-          <w:rFonts w:ascii="Consolas" w:eastAsia="Times New Roman" w:hAnsi="Consolas" w:cs="Consolas"/>
-          <w:color w:val="F8F8F2"/>
-          <w:sz w:val="21"/>
-          <w:szCs w:val="21"/>
+          <w:rFonts w:ascii="Arial" w:eastAsia="Times New Roman" w:hAnsi="Arial" w:cs="Arial"/>
+          <w:color w:val="F8F8F2"/>
+          <w:sz w:val="24"/>
+          <w:szCs w:val="24"/>
         </w:rPr>
         <w:t>,</w:t>
       </w:r>
       <w:r>
         <w:rPr>
-          <w:rFonts w:ascii="Consolas" w:eastAsia="Times New Roman" w:hAnsi="Consolas" w:cs="Consolas"/>
+          <w:rFonts w:ascii="Arial" w:eastAsia="Times New Roman" w:hAnsi="Arial" w:cs="Arial"/>
           <w:i/>
           <w:iCs/>
           <w:color w:val="FFB86C"/>
-          <w:sz w:val="21"/>
-          <w:szCs w:val="21"/>
+          <w:sz w:val="24"/>
+          <w:szCs w:val="24"/>
         </w:rPr>
         <w:t>res</w:t>
       </w:r>
@@ -713,10 +645,10 @@
       <w:proofErr w:type="gramEnd"/>
       <w:r>
         <w:rPr>
-          <w:rFonts w:ascii="Consolas" w:eastAsia="Times New Roman" w:hAnsi="Consolas" w:cs="Consolas"/>
-          <w:color w:val="F8F8F2"/>
-          <w:sz w:val="21"/>
-          <w:szCs w:val="21"/>
+          <w:rFonts w:ascii="Arial" w:eastAsia="Times New Roman" w:hAnsi="Arial" w:cs="Arial"/>
+          <w:color w:val="F8F8F2"/>
+          <w:sz w:val="24"/>
+          <w:szCs w:val="24"/>
         </w:rPr>
         <w:t>){</w:t>
       </w:r>
@@ -726,18 +658,18 @@
         <w:shd w:val="clear" w:color="auto" w:fill="282A36"/>
         <w:spacing w:after="0" w:line="285" w:lineRule="atLeast"/>
         <w:rPr>
-          <w:rFonts w:ascii="Consolas" w:eastAsia="Times New Roman" w:hAnsi="Consolas" w:cs="Consolas"/>
-          <w:color w:val="F8F8F2"/>
-          <w:sz w:val="21"/>
-          <w:szCs w:val="21"/>
-        </w:rPr>
-      </w:pPr>
-      <w:r>
-        <w:rPr>
-          <w:rFonts w:ascii="Consolas" w:eastAsia="Times New Roman" w:hAnsi="Consolas" w:cs="Consolas"/>
-          <w:color w:val="F8F8F2"/>
-          <w:sz w:val="21"/>
-          <w:szCs w:val="21"/>
+          <w:rFonts w:ascii="Arial" w:eastAsia="Times New Roman" w:hAnsi="Arial" w:cs="Arial"/>
+          <w:color w:val="F8F8F2"/>
+          <w:sz w:val="24"/>
+          <w:szCs w:val="24"/>
+        </w:rPr>
+      </w:pPr>
+      <w:r>
+        <w:rPr>
+          <w:rFonts w:ascii="Arial" w:eastAsia="Times New Roman" w:hAnsi="Arial" w:cs="Arial"/>
+          <w:color w:val="F8F8F2"/>
+          <w:sz w:val="24"/>
+          <w:szCs w:val="24"/>
         </w:rPr>
         <w:t>        </w:t>
       </w:r>
@@ -745,30 +677,30 @@
       <w:proofErr w:type="gramStart"/>
       <w:r>
         <w:rPr>
-          <w:rFonts w:ascii="Consolas" w:eastAsia="Times New Roman" w:hAnsi="Consolas" w:cs="Consolas"/>
+          <w:rFonts w:ascii="Arial" w:eastAsia="Times New Roman" w:hAnsi="Arial" w:cs="Arial"/>
           <w:i/>
           <w:iCs/>
           <w:color w:val="FFB86C"/>
-          <w:sz w:val="21"/>
-          <w:szCs w:val="21"/>
+          <w:sz w:val="24"/>
+          <w:szCs w:val="24"/>
         </w:rPr>
         <w:t>res</w:t>
       </w:r>
       <w:r>
         <w:rPr>
-          <w:rFonts w:ascii="Consolas" w:eastAsia="Times New Roman" w:hAnsi="Consolas" w:cs="Consolas"/>
-          <w:color w:val="F8F8F2"/>
-          <w:sz w:val="21"/>
-          <w:szCs w:val="21"/>
+          <w:rFonts w:ascii="Arial" w:eastAsia="Times New Roman" w:hAnsi="Arial" w:cs="Arial"/>
+          <w:color w:val="F8F8F2"/>
+          <w:sz w:val="24"/>
+          <w:szCs w:val="24"/>
         </w:rPr>
         <w:t>.</w:t>
       </w:r>
       <w:r>
         <w:rPr>
-          <w:rFonts w:ascii="Consolas" w:eastAsia="Times New Roman" w:hAnsi="Consolas" w:cs="Consolas"/>
+          <w:rFonts w:ascii="Arial" w:eastAsia="Times New Roman" w:hAnsi="Arial" w:cs="Arial"/>
           <w:color w:val="50FA7B"/>
-          <w:sz w:val="21"/>
-          <w:szCs w:val="21"/>
+          <w:sz w:val="24"/>
+          <w:szCs w:val="24"/>
         </w:rPr>
         <w:t>writeHead</w:t>
       </w:r>
@@ -776,111 +708,111 @@
       <w:proofErr w:type="gramEnd"/>
       <w:r>
         <w:rPr>
-          <w:rFonts w:ascii="Consolas" w:eastAsia="Times New Roman" w:hAnsi="Consolas" w:cs="Consolas"/>
-          <w:color w:val="F8F8F2"/>
-          <w:sz w:val="21"/>
-          <w:szCs w:val="21"/>
+          <w:rFonts w:ascii="Arial" w:eastAsia="Times New Roman" w:hAnsi="Arial" w:cs="Arial"/>
+          <w:color w:val="F8F8F2"/>
+          <w:sz w:val="24"/>
+          <w:szCs w:val="24"/>
         </w:rPr>
         <w:t>(</w:t>
       </w:r>
       <w:r>
         <w:rPr>
-          <w:rFonts w:ascii="Consolas" w:eastAsia="Times New Roman" w:hAnsi="Consolas" w:cs="Consolas"/>
+          <w:rFonts w:ascii="Arial" w:eastAsia="Times New Roman" w:hAnsi="Arial" w:cs="Arial"/>
           <w:color w:val="BD93F9"/>
-          <w:sz w:val="21"/>
-          <w:szCs w:val="21"/>
+          <w:sz w:val="24"/>
+          <w:szCs w:val="24"/>
         </w:rPr>
         <w:t>200</w:t>
       </w:r>
       <w:r>
         <w:rPr>
-          <w:rFonts w:ascii="Consolas" w:eastAsia="Times New Roman" w:hAnsi="Consolas" w:cs="Consolas"/>
-          <w:color w:val="F8F8F2"/>
-          <w:sz w:val="21"/>
-          <w:szCs w:val="21"/>
+          <w:rFonts w:ascii="Arial" w:eastAsia="Times New Roman" w:hAnsi="Arial" w:cs="Arial"/>
+          <w:color w:val="F8F8F2"/>
+          <w:sz w:val="24"/>
+          <w:szCs w:val="24"/>
         </w:rPr>
         <w:t>,{</w:t>
       </w:r>
       <w:r>
         <w:rPr>
-          <w:rFonts w:ascii="Consolas" w:eastAsia="Times New Roman" w:hAnsi="Consolas" w:cs="Consolas"/>
+          <w:rFonts w:ascii="Arial" w:eastAsia="Times New Roman" w:hAnsi="Arial" w:cs="Arial"/>
           <w:color w:val="E9F284"/>
-          <w:sz w:val="21"/>
-          <w:szCs w:val="21"/>
+          <w:sz w:val="24"/>
+          <w:szCs w:val="24"/>
         </w:rPr>
         <w:t>'</w:t>
       </w:r>
       <w:proofErr w:type="spellStart"/>
       <w:r>
         <w:rPr>
-          <w:rFonts w:ascii="Consolas" w:eastAsia="Times New Roman" w:hAnsi="Consolas" w:cs="Consolas"/>
+          <w:rFonts w:ascii="Arial" w:eastAsia="Times New Roman" w:hAnsi="Arial" w:cs="Arial"/>
           <w:color w:val="F1FA8C"/>
-          <w:sz w:val="21"/>
-          <w:szCs w:val="21"/>
+          <w:sz w:val="24"/>
+          <w:szCs w:val="24"/>
         </w:rPr>
         <w:t>Content-Type</w:t>
       </w:r>
       <w:r>
         <w:rPr>
-          <w:rFonts w:ascii="Consolas" w:eastAsia="Times New Roman" w:hAnsi="Consolas" w:cs="Consolas"/>
+          <w:rFonts w:ascii="Arial" w:eastAsia="Times New Roman" w:hAnsi="Arial" w:cs="Arial"/>
           <w:color w:val="E9F284"/>
-          <w:sz w:val="21"/>
-          <w:szCs w:val="21"/>
+          <w:sz w:val="24"/>
+          <w:szCs w:val="24"/>
         </w:rPr>
         <w:t>'</w:t>
       </w:r>
       <w:r>
         <w:rPr>
-          <w:rFonts w:ascii="Consolas" w:eastAsia="Times New Roman" w:hAnsi="Consolas" w:cs="Consolas"/>
+          <w:rFonts w:ascii="Arial" w:eastAsia="Times New Roman" w:hAnsi="Arial" w:cs="Arial"/>
           <w:color w:val="FF79C6"/>
-          <w:sz w:val="21"/>
-          <w:szCs w:val="21"/>
+          <w:sz w:val="24"/>
+          <w:szCs w:val="24"/>
         </w:rPr>
         <w:t>:</w:t>
       </w:r>
       <w:r>
         <w:rPr>
-          <w:rFonts w:ascii="Consolas" w:eastAsia="Times New Roman" w:hAnsi="Consolas" w:cs="Consolas"/>
+          <w:rFonts w:ascii="Arial" w:eastAsia="Times New Roman" w:hAnsi="Arial" w:cs="Arial"/>
           <w:color w:val="E9F284"/>
-          <w:sz w:val="21"/>
-          <w:szCs w:val="21"/>
+          <w:sz w:val="24"/>
+          <w:szCs w:val="24"/>
         </w:rPr>
         <w:t>'</w:t>
       </w:r>
       <w:r>
         <w:rPr>
-          <w:rFonts w:ascii="Consolas" w:eastAsia="Times New Roman" w:hAnsi="Consolas" w:cs="Consolas"/>
+          <w:rFonts w:ascii="Arial" w:eastAsia="Times New Roman" w:hAnsi="Arial" w:cs="Arial"/>
           <w:color w:val="F1FA8C"/>
-          <w:sz w:val="21"/>
-          <w:szCs w:val="21"/>
+          <w:sz w:val="24"/>
+          <w:szCs w:val="24"/>
         </w:rPr>
         <w:t>text</w:t>
       </w:r>
       <w:proofErr w:type="spellEnd"/>
       <w:r>
         <w:rPr>
-          <w:rFonts w:ascii="Consolas" w:eastAsia="Times New Roman" w:hAnsi="Consolas" w:cs="Consolas"/>
+          <w:rFonts w:ascii="Arial" w:eastAsia="Times New Roman" w:hAnsi="Arial" w:cs="Arial"/>
           <w:color w:val="F1FA8C"/>
-          <w:sz w:val="21"/>
-          <w:szCs w:val="21"/>
+          <w:sz w:val="24"/>
+          <w:szCs w:val="24"/>
         </w:rPr>
         <w:t>/plain</w:t>
       </w:r>
       <w:r>
         <w:rPr>
-          <w:rFonts w:ascii="Consolas" w:eastAsia="Times New Roman" w:hAnsi="Consolas" w:cs="Consolas"/>
+          <w:rFonts w:ascii="Arial" w:eastAsia="Times New Roman" w:hAnsi="Arial" w:cs="Arial"/>
           <w:color w:val="E9F284"/>
-          <w:sz w:val="21"/>
-          <w:szCs w:val="21"/>
+          <w:sz w:val="24"/>
+          <w:szCs w:val="24"/>
         </w:rPr>
         <w:t>'</w:t>
       </w:r>
       <w:r>
         <w:rPr>
-          <w:rFonts w:ascii="Consolas" w:eastAsia="Times New Roman" w:hAnsi="Consolas" w:cs="Consolas"/>
-          <w:color w:val="F8F8F2"/>
-          <w:sz w:val="21"/>
-          <w:szCs w:val="21"/>
+          <w:rFonts w:ascii="Arial" w:eastAsia="Times New Roman" w:hAnsi="Arial" w:cs="Arial"/>
+          <w:color w:val="F8F8F2"/>
+          <w:sz w:val="24"/>
+          <w:szCs w:val="24"/>
         </w:rPr>
         <w:t>});</w:t>
       </w:r>
@@ -890,18 +822,18 @@
         <w:shd w:val="clear" w:color="auto" w:fill="282A36"/>
         <w:spacing w:after="0" w:line="285" w:lineRule="atLeast"/>
         <w:rPr>
-          <w:rFonts w:ascii="Consolas" w:eastAsia="Times New Roman" w:hAnsi="Consolas" w:cs="Consolas"/>
-          <w:color w:val="F8F8F2"/>
-          <w:sz w:val="21"/>
-          <w:szCs w:val="21"/>
-        </w:rPr>
-      </w:pPr>
-      <w:r>
-        <w:rPr>
-          <w:rFonts w:ascii="Consolas" w:eastAsia="Times New Roman" w:hAnsi="Consolas" w:cs="Consolas"/>
-          <w:color w:val="F8F8F2"/>
-          <w:sz w:val="21"/>
-          <w:szCs w:val="21"/>
+          <w:rFonts w:ascii="Arial" w:eastAsia="Times New Roman" w:hAnsi="Arial" w:cs="Arial"/>
+          <w:color w:val="F8F8F2"/>
+          <w:sz w:val="24"/>
+          <w:szCs w:val="24"/>
+        </w:rPr>
+      </w:pPr>
+      <w:r>
+        <w:rPr>
+          <w:rFonts w:ascii="Arial" w:eastAsia="Times New Roman" w:hAnsi="Arial" w:cs="Arial"/>
+          <w:color w:val="F8F8F2"/>
+          <w:sz w:val="24"/>
+          <w:szCs w:val="24"/>
         </w:rPr>
         <w:t>        </w:t>
       </w:r>
@@ -909,77 +841,77 @@
       <w:proofErr w:type="gramStart"/>
       <w:r>
         <w:rPr>
-          <w:rFonts w:ascii="Consolas" w:eastAsia="Times New Roman" w:hAnsi="Consolas" w:cs="Consolas"/>
+          <w:rFonts w:ascii="Arial" w:eastAsia="Times New Roman" w:hAnsi="Arial" w:cs="Arial"/>
           <w:i/>
           <w:iCs/>
           <w:color w:val="FFB86C"/>
-          <w:sz w:val="21"/>
-          <w:szCs w:val="21"/>
+          <w:sz w:val="24"/>
+          <w:szCs w:val="24"/>
         </w:rPr>
         <w:t>res</w:t>
       </w:r>
       <w:r>
         <w:rPr>
-          <w:rFonts w:ascii="Consolas" w:eastAsia="Times New Roman" w:hAnsi="Consolas" w:cs="Consolas"/>
-          <w:color w:val="F8F8F2"/>
-          <w:sz w:val="21"/>
-          <w:szCs w:val="21"/>
+          <w:rFonts w:ascii="Arial" w:eastAsia="Times New Roman" w:hAnsi="Arial" w:cs="Arial"/>
+          <w:color w:val="F8F8F2"/>
+          <w:sz w:val="24"/>
+          <w:szCs w:val="24"/>
         </w:rPr>
         <w:t>.</w:t>
       </w:r>
       <w:r>
         <w:rPr>
-          <w:rFonts w:ascii="Consolas" w:eastAsia="Times New Roman" w:hAnsi="Consolas" w:cs="Consolas"/>
+          <w:rFonts w:ascii="Arial" w:eastAsia="Times New Roman" w:hAnsi="Arial" w:cs="Arial"/>
           <w:color w:val="50FA7B"/>
-          <w:sz w:val="21"/>
-          <w:szCs w:val="21"/>
+          <w:sz w:val="24"/>
+          <w:szCs w:val="24"/>
         </w:rPr>
         <w:t>end</w:t>
       </w:r>
       <w:proofErr w:type="spellEnd"/>
       <w:r>
         <w:rPr>
-          <w:rFonts w:ascii="Consolas" w:eastAsia="Times New Roman" w:hAnsi="Consolas" w:cs="Consolas"/>
-          <w:color w:val="F8F8F2"/>
-          <w:sz w:val="21"/>
-          <w:szCs w:val="21"/>
+          <w:rFonts w:ascii="Arial" w:eastAsia="Times New Roman" w:hAnsi="Arial" w:cs="Arial"/>
+          <w:color w:val="F8F8F2"/>
+          <w:sz w:val="24"/>
+          <w:szCs w:val="24"/>
         </w:rPr>
         <w:t>(</w:t>
       </w:r>
       <w:proofErr w:type="gramEnd"/>
       <w:r>
         <w:rPr>
-          <w:rFonts w:ascii="Consolas" w:eastAsia="Times New Roman" w:hAnsi="Consolas" w:cs="Consolas"/>
+          <w:rFonts w:ascii="Arial" w:eastAsia="Times New Roman" w:hAnsi="Arial" w:cs="Arial"/>
           <w:color w:val="E9F284"/>
-          <w:sz w:val="21"/>
-          <w:szCs w:val="21"/>
+          <w:sz w:val="24"/>
+          <w:szCs w:val="24"/>
         </w:rPr>
         <w:t>"</w:t>
       </w:r>
       <w:r>
         <w:rPr>
-          <w:rFonts w:ascii="Consolas" w:eastAsia="Times New Roman" w:hAnsi="Consolas" w:cs="Consolas"/>
+          <w:rFonts w:ascii="Arial" w:eastAsia="Times New Roman" w:hAnsi="Arial" w:cs="Arial"/>
           <w:color w:val="F1FA8C"/>
-          <w:sz w:val="21"/>
-          <w:szCs w:val="21"/>
+          <w:sz w:val="24"/>
+          <w:szCs w:val="24"/>
         </w:rPr>
         <w:t>Hello World !</w:t>
       </w:r>
       <w:r>
         <w:rPr>
-          <w:rFonts w:ascii="Consolas" w:eastAsia="Times New Roman" w:hAnsi="Consolas" w:cs="Consolas"/>
+          <w:rFonts w:ascii="Arial" w:eastAsia="Times New Roman" w:hAnsi="Arial" w:cs="Arial"/>
           <w:color w:val="E9F284"/>
-          <w:sz w:val="21"/>
-          <w:szCs w:val="21"/>
+          <w:sz w:val="24"/>
+          <w:szCs w:val="24"/>
         </w:rPr>
         <w:t>"</w:t>
       </w:r>
       <w:r>
         <w:rPr>
-          <w:rFonts w:ascii="Consolas" w:eastAsia="Times New Roman" w:hAnsi="Consolas" w:cs="Consolas"/>
-          <w:color w:val="F8F8F2"/>
-          <w:sz w:val="21"/>
-          <w:szCs w:val="21"/>
+          <w:rFonts w:ascii="Arial" w:eastAsia="Times New Roman" w:hAnsi="Arial" w:cs="Arial"/>
+          <w:color w:val="F8F8F2"/>
+          <w:sz w:val="24"/>
+          <w:szCs w:val="24"/>
         </w:rPr>
         <w:t>);</w:t>
       </w:r>
@@ -989,18 +921,18 @@
         <w:shd w:val="clear" w:color="auto" w:fill="282A36"/>
         <w:spacing w:after="0" w:line="285" w:lineRule="atLeast"/>
         <w:rPr>
-          <w:rFonts w:ascii="Consolas" w:eastAsia="Times New Roman" w:hAnsi="Consolas" w:cs="Consolas"/>
-          <w:color w:val="F8F8F2"/>
-          <w:sz w:val="21"/>
-          <w:szCs w:val="21"/>
-        </w:rPr>
-      </w:pPr>
-      <w:r>
-        <w:rPr>
-          <w:rFonts w:ascii="Consolas" w:eastAsia="Times New Roman" w:hAnsi="Consolas" w:cs="Consolas"/>
-          <w:color w:val="F8F8F2"/>
-          <w:sz w:val="21"/>
-          <w:szCs w:val="21"/>
+          <w:rFonts w:ascii="Arial" w:eastAsia="Times New Roman" w:hAnsi="Arial" w:cs="Arial"/>
+          <w:color w:val="F8F8F2"/>
+          <w:sz w:val="24"/>
+          <w:szCs w:val="24"/>
+        </w:rPr>
+      </w:pPr>
+      <w:r>
+        <w:rPr>
+          <w:rFonts w:ascii="Arial" w:eastAsia="Times New Roman" w:hAnsi="Arial" w:cs="Arial"/>
+          <w:color w:val="F8F8F2"/>
+          <w:sz w:val="24"/>
+          <w:szCs w:val="24"/>
         </w:rPr>
         <w:t>    } </w:t>
       </w:r>
@@ -1010,18 +942,18 @@
         <w:shd w:val="clear" w:color="auto" w:fill="282A36"/>
         <w:spacing w:after="0" w:line="285" w:lineRule="atLeast"/>
         <w:rPr>
-          <w:rFonts w:ascii="Consolas" w:eastAsia="Times New Roman" w:hAnsi="Consolas" w:cs="Consolas"/>
-          <w:color w:val="F8F8F2"/>
-          <w:sz w:val="21"/>
-          <w:szCs w:val="21"/>
-        </w:rPr>
-      </w:pPr>
-      <w:r>
-        <w:rPr>
-          <w:rFonts w:ascii="Consolas" w:eastAsia="Times New Roman" w:hAnsi="Consolas" w:cs="Consolas"/>
-          <w:color w:val="F8F8F2"/>
-          <w:sz w:val="21"/>
-          <w:szCs w:val="21"/>
+          <w:rFonts w:ascii="Arial" w:eastAsia="Times New Roman" w:hAnsi="Arial" w:cs="Arial"/>
+          <w:color w:val="F8F8F2"/>
+          <w:sz w:val="24"/>
+          <w:szCs w:val="24"/>
+        </w:rPr>
+      </w:pPr>
+      <w:r>
+        <w:rPr>
+          <w:rFonts w:ascii="Arial" w:eastAsia="Times New Roman" w:hAnsi="Arial" w:cs="Arial"/>
+          <w:color w:val="F8F8F2"/>
+          <w:sz w:val="24"/>
+          <w:szCs w:val="24"/>
         </w:rPr>
         <w:t>    }</w:t>
       </w:r>
@@ -1029,20 +961,23 @@
     <w:p>
       <w:pPr>
         <w:rPr>
-          <w:sz w:val="24"/>
-          <w:szCs w:val="24"/>
-        </w:rPr>
-      </w:pPr>
-    </w:p>
-    <w:p>
-      <w:pPr>
-        <w:rPr>
-          <w:sz w:val="24"/>
-          <w:szCs w:val="24"/>
-        </w:rPr>
-      </w:pPr>
-      <w:r>
-        <w:rPr>
+          <w:rFonts w:ascii="Arial" w:hAnsi="Arial" w:cs="Arial"/>
+          <w:sz w:val="24"/>
+          <w:szCs w:val="24"/>
+        </w:rPr>
+      </w:pPr>
+    </w:p>
+    <w:p>
+      <w:pPr>
+        <w:rPr>
+          <w:rFonts w:ascii="Arial" w:hAnsi="Arial" w:cs="Arial"/>
+          <w:sz w:val="24"/>
+          <w:szCs w:val="24"/>
+        </w:rPr>
+      </w:pPr>
+      <w:r>
+        <w:rPr>
+          <w:rFonts w:ascii="Arial" w:hAnsi="Arial" w:cs="Arial"/>
           <w:noProof/>
           <w:sz w:val="24"/>
           <w:szCs w:val="24"/>
@@ -1092,10 +1027,19 @@
       </w:r>
     </w:p>
     <w:p>
-      <w:bookmarkStart w:id="0" w:name="_GoBack"/>
-      <w:r>
-        <w:rPr>
+      <w:pPr>
+        <w:rPr>
+          <w:rFonts w:ascii="Arial" w:hAnsi="Arial" w:cs="Arial"/>
+          <w:sz w:val="24"/>
+          <w:szCs w:val="24"/>
+        </w:rPr>
+      </w:pPr>
+      <w:r>
+        <w:rPr>
+          <w:rFonts w:ascii="Arial" w:hAnsi="Arial" w:cs="Arial"/>
           <w:noProof/>
+          <w:sz w:val="24"/>
+          <w:szCs w:val="24"/>
         </w:rPr>
         <w:drawing>
           <wp:inline distT="0" distB="0" distL="0" distR="0" wp14:anchorId="0992DC1A" wp14:editId="7178C332">
@@ -1140,6 +1084,7 @@
           </wp:inline>
         </w:drawing>
       </w:r>
+      <w:bookmarkStart w:id="0" w:name="_GoBack"/>
       <w:bookmarkEnd w:id="0"/>
     </w:p>
     <w:sectPr>

</xml_diff>